<commit_message>
Update calibration model in main analysis
</commit_message>
<xml_diff>
--- a/tables/supplementary/table3S.docx
+++ b/tables/supplementary/table3S.docx
@@ -415,127 +415,127 @@
                 <w:rFonts w:ascii="Calibri" w:hAnsi="Calibri"/>
                 <w:sz w:val="20"/>
               </w:rPr>
-              <w:t xml:space="default">7.3</w:t>
-            </w:r>
-          </w:p>
-        </w:tc>
-        <w:tc>
-          <w:tcPr>
-            <w:tcBorders>
-              <w:top w:val="single" w:space="0" w:color="D3D3D3"/>
-              <w:bottom w:val="single" w:space="0" w:color="D3D3D3"/>
-              <w:start w:val="single" w:space="0" w:color="D3D3D3"/>
-              <w:end w:val="single" w:space="0" w:color="D3D3D3"/>
-            </w:tcBorders>
-          </w:tcPr>
-          <w:p>
-            <w:pPr>
-              <w:spacing w:before="0" w:after="60"/>
-              <w:keepNext/>
-              <w:jc w:val="end"/>
-            </w:pPr>
-            <w:r>
-              <w:rPr>
-                <w:rFonts w:ascii="Calibri" w:hAnsi="Calibri"/>
-                <w:sz w:val="20"/>
-              </w:rPr>
-              <w:t xml:space="default">11.2</w:t>
-            </w:r>
-          </w:p>
-        </w:tc>
-        <w:tc>
-          <w:tcPr>
-            <w:tcBorders>
-              <w:top w:val="single" w:space="0" w:color="D3D3D3"/>
-              <w:bottom w:val="single" w:space="0" w:color="D3D3D3"/>
-              <w:start w:val="single" w:space="0" w:color="D3D3D3"/>
-              <w:end w:val="single" w:space="0" w:color="D3D3D3"/>
-            </w:tcBorders>
-          </w:tcPr>
-          <w:p>
-            <w:pPr>
-              <w:spacing w:before="0" w:after="60"/>
-              <w:keepNext/>
-              <w:jc w:val="end"/>
-            </w:pPr>
-            <w:r>
-              <w:rPr>
-                <w:rFonts w:ascii="Calibri" w:hAnsi="Calibri"/>
-                <w:sz w:val="20"/>
-              </w:rPr>
-              <w:t xml:space="default">2.917169</w:t>
-            </w:r>
-          </w:p>
-        </w:tc>
-        <w:tc>
-          <w:tcPr>
-            <w:tcBorders>
-              <w:top w:val="single" w:space="0" w:color="D3D3D3"/>
-              <w:bottom w:val="single" w:space="0" w:color="D3D3D3"/>
-              <w:start w:val="single" w:space="0" w:color="D3D3D3"/>
-              <w:end w:val="single" w:space="0" w:color="D3D3D3"/>
-            </w:tcBorders>
-          </w:tcPr>
-          <w:p>
-            <w:pPr>
-              <w:spacing w:before="0" w:after="60"/>
-              <w:keepNext/>
-              <w:jc w:val="end"/>
-            </w:pPr>
-            <w:r>
-              <w:rPr>
-                <w:rFonts w:ascii="Calibri" w:hAnsi="Calibri"/>
-                <w:sz w:val="20"/>
-              </w:rPr>
-              <w:t xml:space="default">0.5</w:t>
-            </w:r>
-          </w:p>
-        </w:tc>
-        <w:tc>
-          <w:tcPr>
-            <w:tcBorders>
-              <w:top w:val="single" w:space="0" w:color="D3D3D3"/>
-              <w:bottom w:val="single" w:space="0" w:color="D3D3D3"/>
-              <w:start w:val="single" w:space="0" w:color="D3D3D3"/>
-              <w:end w:val="single" w:space="0" w:color="D3D3D3"/>
-            </w:tcBorders>
-          </w:tcPr>
-          <w:p>
-            <w:pPr>
-              <w:spacing w:before="0" w:after="60"/>
-              <w:keepNext/>
-              <w:jc w:val="end"/>
-            </w:pPr>
-            <w:r>
-              <w:rPr>
-                <w:rFonts w:ascii="Calibri" w:hAnsi="Calibri"/>
-                <w:sz w:val="20"/>
-              </w:rPr>
-              <w:t xml:space="default">-21.5</w:t>
-            </w:r>
-          </w:p>
-        </w:tc>
-        <w:tc>
-          <w:tcPr>
-            <w:tcBorders>
-              <w:top w:val="single" w:space="0" w:color="D3D3D3"/>
-              <w:bottom w:val="single" w:space="0" w:color="D3D3D3"/>
-              <w:start w:val="single" w:space="0" w:color="D3D3D3"/>
-              <w:end w:val="single" w:space="0" w:color="D3D3D3"/>
-            </w:tcBorders>
-          </w:tcPr>
-          <w:p>
-            <w:pPr>
-              <w:spacing w:before="0" w:after="60"/>
-              <w:keepNext/>
-              <w:jc w:val="end"/>
-            </w:pPr>
-            <w:r>
-              <w:rPr>
-                <w:rFonts w:ascii="Calibri" w:hAnsi="Calibri"/>
-                <w:sz w:val="20"/>
-              </w:rPr>
-              <w:t xml:space="default">22.5</w:t>
+              <w:t xml:space="default">7.4</w:t>
+            </w:r>
+          </w:p>
+        </w:tc>
+        <w:tc>
+          <w:tcPr>
+            <w:tcBorders>
+              <w:top w:val="single" w:space="0" w:color="D3D3D3"/>
+              <w:bottom w:val="single" w:space="0" w:color="D3D3D3"/>
+              <w:start w:val="single" w:space="0" w:color="D3D3D3"/>
+              <w:end w:val="single" w:space="0" w:color="D3D3D3"/>
+            </w:tcBorders>
+          </w:tcPr>
+          <w:p>
+            <w:pPr>
+              <w:spacing w:before="0" w:after="60"/>
+              <w:keepNext/>
+              <w:jc w:val="end"/>
+            </w:pPr>
+            <w:r>
+              <w:rPr>
+                <w:rFonts w:ascii="Calibri" w:hAnsi="Calibri"/>
+                <w:sz w:val="20"/>
+              </w:rPr>
+              <w:t xml:space="default">11.1</w:t>
+            </w:r>
+          </w:p>
+        </w:tc>
+        <w:tc>
+          <w:tcPr>
+            <w:tcBorders>
+              <w:top w:val="single" w:space="0" w:color="D3D3D3"/>
+              <w:bottom w:val="single" w:space="0" w:color="D3D3D3"/>
+              <w:start w:val="single" w:space="0" w:color="D3D3D3"/>
+              <w:end w:val="single" w:space="0" w:color="D3D3D3"/>
+            </w:tcBorders>
+          </w:tcPr>
+          <w:p>
+            <w:pPr>
+              <w:spacing w:before="0" w:after="60"/>
+              <w:keepNext/>
+              <w:jc w:val="end"/>
+            </w:pPr>
+            <w:r>
+              <w:rPr>
+                <w:rFonts w:ascii="Calibri" w:hAnsi="Calibri"/>
+                <w:sz w:val="20"/>
+              </w:rPr>
+              <w:t xml:space="default">5.471660</w:t>
+            </w:r>
+          </w:p>
+        </w:tc>
+        <w:tc>
+          <w:tcPr>
+            <w:tcBorders>
+              <w:top w:val="single" w:space="0" w:color="D3D3D3"/>
+              <w:bottom w:val="single" w:space="0" w:color="D3D3D3"/>
+              <w:start w:val="single" w:space="0" w:color="D3D3D3"/>
+              <w:end w:val="single" w:space="0" w:color="D3D3D3"/>
+            </w:tcBorders>
+          </w:tcPr>
+          <w:p>
+            <w:pPr>
+              <w:spacing w:before="0" w:after="60"/>
+              <w:keepNext/>
+              <w:jc w:val="end"/>
+            </w:pPr>
+            <w:r>
+              <w:rPr>
+                <w:rFonts w:ascii="Calibri" w:hAnsi="Calibri"/>
+                <w:sz w:val="20"/>
+              </w:rPr>
+              <w:t xml:space="default">0.1</w:t>
+            </w:r>
+          </w:p>
+        </w:tc>
+        <w:tc>
+          <w:tcPr>
+            <w:tcBorders>
+              <w:top w:val="single" w:space="0" w:color="D3D3D3"/>
+              <w:bottom w:val="single" w:space="0" w:color="D3D3D3"/>
+              <w:start w:val="single" w:space="0" w:color="D3D3D3"/>
+              <w:end w:val="single" w:space="0" w:color="D3D3D3"/>
+            </w:tcBorders>
+          </w:tcPr>
+          <w:p>
+            <w:pPr>
+              <w:spacing w:before="0" w:after="60"/>
+              <w:keepNext/>
+              <w:jc w:val="end"/>
+            </w:pPr>
+            <w:r>
+              <w:rPr>
+                <w:rFonts w:ascii="Calibri" w:hAnsi="Calibri"/>
+                <w:sz w:val="20"/>
+              </w:rPr>
+              <w:t xml:space="default">-21.7</w:t>
+            </w:r>
+          </w:p>
+        </w:tc>
+        <w:tc>
+          <w:tcPr>
+            <w:tcBorders>
+              <w:top w:val="single" w:space="0" w:color="D3D3D3"/>
+              <w:bottom w:val="single" w:space="0" w:color="D3D3D3"/>
+              <w:start w:val="single" w:space="0" w:color="D3D3D3"/>
+              <w:end w:val="single" w:space="0" w:color="D3D3D3"/>
+            </w:tcBorders>
+          </w:tcPr>
+          <w:p>
+            <w:pPr>
+              <w:spacing w:before="0" w:after="60"/>
+              <w:keepNext/>
+              <w:jc w:val="end"/>
+            </w:pPr>
+            <w:r>
+              <w:rPr>
+                <w:rFonts w:ascii="Calibri" w:hAnsi="Calibri"/>
+                <w:sz w:val="20"/>
+              </w:rPr>
+              <w:t xml:space="default">21.9</w:t>
             </w:r>
           </w:p>
         </w:tc>
@@ -857,127 +857,127 @@
                 <w:rFonts w:ascii="Calibri" w:hAnsi="Calibri"/>
                 <w:sz w:val="20"/>
               </w:rPr>
-              <w:t xml:space="default">45.8</w:t>
-            </w:r>
-          </w:p>
-        </w:tc>
-        <w:tc>
-          <w:tcPr>
-            <w:tcBorders>
-              <w:top w:val="single" w:space="0" w:color="D3D3D3"/>
-              <w:bottom w:val="single" w:space="0" w:color="D3D3D3"/>
-              <w:start w:val="single" w:space="0" w:color="D3D3D3"/>
-              <w:end w:val="single" w:space="0" w:color="D3D3D3"/>
-            </w:tcBorders>
-          </w:tcPr>
-          <w:p>
-            <w:pPr>
-              <w:spacing w:before="0" w:after="60"/>
-              <w:keepNext/>
-              <w:jc w:val="end"/>
-            </w:pPr>
-            <w:r>
-              <w:rPr>
-                <w:rFonts w:ascii="Calibri" w:hAnsi="Calibri"/>
-                <w:sz w:val="20"/>
-              </w:rPr>
-              <w:t xml:space="default">73.8</w:t>
-            </w:r>
-          </w:p>
-        </w:tc>
-        <w:tc>
-          <w:tcPr>
-            <w:tcBorders>
-              <w:top w:val="single" w:space="0" w:color="D3D3D3"/>
-              <w:bottom w:val="single" w:space="0" w:color="D3D3D3"/>
-              <w:start w:val="single" w:space="0" w:color="D3D3D3"/>
-              <w:end w:val="single" w:space="0" w:color="D3D3D3"/>
-            </w:tcBorders>
-          </w:tcPr>
-          <w:p>
-            <w:pPr>
-              <w:spacing w:before="0" w:after="60"/>
-              <w:keepNext/>
-              <w:jc w:val="end"/>
-            </w:pPr>
-            <w:r>
-              <w:rPr>
-                <w:rFonts w:ascii="Calibri" w:hAnsi="Calibri"/>
-                <w:sz w:val="20"/>
-              </w:rPr>
-              <w:t xml:space="default">83.054825</w:t>
-            </w:r>
-          </w:p>
-        </w:tc>
-        <w:tc>
-          <w:tcPr>
-            <w:tcBorders>
-              <w:top w:val="single" w:space="0" w:color="D3D3D3"/>
-              <w:bottom w:val="single" w:space="0" w:color="D3D3D3"/>
-              <w:start w:val="single" w:space="0" w:color="D3D3D3"/>
-              <w:end w:val="single" w:space="0" w:color="D3D3D3"/>
-            </w:tcBorders>
-          </w:tcPr>
-          <w:p>
-            <w:pPr>
-              <w:spacing w:before="0" w:after="60"/>
-              <w:keepNext/>
-              <w:jc w:val="end"/>
-            </w:pPr>
-            <w:r>
-              <w:rPr>
-                <w:rFonts w:ascii="Calibri" w:hAnsi="Calibri"/>
-                <w:sz w:val="20"/>
-              </w:rPr>
-              <w:t xml:space="default">10.9</w:t>
-            </w:r>
-          </w:p>
-        </w:tc>
-        <w:tc>
-          <w:tcPr>
-            <w:tcBorders>
-              <w:top w:val="single" w:space="0" w:color="D3D3D3"/>
-              <w:bottom w:val="single" w:space="0" w:color="D3D3D3"/>
-              <w:start w:val="single" w:space="0" w:color="D3D3D3"/>
-              <w:end w:val="single" w:space="0" w:color="D3D3D3"/>
-            </w:tcBorders>
-          </w:tcPr>
-          <w:p>
-            <w:pPr>
-              <w:spacing w:before="0" w:after="60"/>
-              <w:keepNext/>
-              <w:jc w:val="end"/>
-            </w:pPr>
-            <w:r>
-              <w:rPr>
-                <w:rFonts w:ascii="Calibri" w:hAnsi="Calibri"/>
-                <w:sz w:val="20"/>
-              </w:rPr>
-              <w:t xml:space="default">-132.6</w:t>
-            </w:r>
-          </w:p>
-        </w:tc>
-        <w:tc>
-          <w:tcPr>
-            <w:tcBorders>
-              <w:top w:val="single" w:space="0" w:color="D3D3D3"/>
-              <w:bottom w:val="single" w:space="0" w:color="D3D3D3"/>
-              <w:start w:val="single" w:space="0" w:color="D3D3D3"/>
-              <w:end w:val="single" w:space="0" w:color="D3D3D3"/>
-            </w:tcBorders>
-          </w:tcPr>
-          <w:p>
-            <w:pPr>
-              <w:spacing w:before="0" w:after="60"/>
-              <w:keepNext/>
-              <w:jc w:val="end"/>
-            </w:pPr>
-            <w:r>
-              <w:rPr>
-                <w:rFonts w:ascii="Calibri" w:hAnsi="Calibri"/>
-                <w:sz w:val="20"/>
-              </w:rPr>
-              <w:t xml:space="default">154.4</w:t>
+              <w:t xml:space="default">45.9</w:t>
+            </w:r>
+          </w:p>
+        </w:tc>
+        <w:tc>
+          <w:tcPr>
+            <w:tcBorders>
+              <w:top w:val="single" w:space="0" w:color="D3D3D3"/>
+              <w:bottom w:val="single" w:space="0" w:color="D3D3D3"/>
+              <w:start w:val="single" w:space="0" w:color="D3D3D3"/>
+              <w:end w:val="single" w:space="0" w:color="D3D3D3"/>
+            </w:tcBorders>
+          </w:tcPr>
+          <w:p>
+            <w:pPr>
+              <w:spacing w:before="0" w:after="60"/>
+              <w:keepNext/>
+              <w:jc w:val="end"/>
+            </w:pPr>
+            <w:r>
+              <w:rPr>
+                <w:rFonts w:ascii="Calibri" w:hAnsi="Calibri"/>
+                <w:sz w:val="20"/>
+              </w:rPr>
+              <w:t xml:space="default">74.0</w:t>
+            </w:r>
+          </w:p>
+        </w:tc>
+        <w:tc>
+          <w:tcPr>
+            <w:tcBorders>
+              <w:top w:val="single" w:space="0" w:color="D3D3D3"/>
+              <w:bottom w:val="single" w:space="0" w:color="D3D3D3"/>
+              <w:start w:val="single" w:space="0" w:color="D3D3D3"/>
+              <w:end w:val="single" w:space="0" w:color="D3D3D3"/>
+            </w:tcBorders>
+          </w:tcPr>
+          <w:p>
+            <w:pPr>
+              <w:spacing w:before="0" w:after="60"/>
+              <w:keepNext/>
+              <w:jc w:val="end"/>
+            </w:pPr>
+            <w:r>
+              <w:rPr>
+                <w:rFonts w:ascii="Calibri" w:hAnsi="Calibri"/>
+                <w:sz w:val="20"/>
+              </w:rPr>
+              <w:t xml:space="default">83.467546</w:t>
+            </w:r>
+          </w:p>
+        </w:tc>
+        <w:tc>
+          <w:tcPr>
+            <w:tcBorders>
+              <w:top w:val="single" w:space="0" w:color="D3D3D3"/>
+              <w:bottom w:val="single" w:space="0" w:color="D3D3D3"/>
+              <w:start w:val="single" w:space="0" w:color="D3D3D3"/>
+              <w:end w:val="single" w:space="0" w:color="D3D3D3"/>
+            </w:tcBorders>
+          </w:tcPr>
+          <w:p>
+            <w:pPr>
+              <w:spacing w:before="0" w:after="60"/>
+              <w:keepNext/>
+              <w:jc w:val="end"/>
+            </w:pPr>
+            <w:r>
+              <w:rPr>
+                <w:rFonts w:ascii="Calibri" w:hAnsi="Calibri"/>
+                <w:sz w:val="20"/>
+              </w:rPr>
+              <w:t xml:space="default">10.7</w:t>
+            </w:r>
+          </w:p>
+        </w:tc>
+        <w:tc>
+          <w:tcPr>
+            <w:tcBorders>
+              <w:top w:val="single" w:space="0" w:color="D3D3D3"/>
+              <w:bottom w:val="single" w:space="0" w:color="D3D3D3"/>
+              <w:start w:val="single" w:space="0" w:color="D3D3D3"/>
+              <w:end w:val="single" w:space="0" w:color="D3D3D3"/>
+            </w:tcBorders>
+          </w:tcPr>
+          <w:p>
+            <w:pPr>
+              <w:spacing w:before="0" w:after="60"/>
+              <w:keepNext/>
+              <w:jc w:val="end"/>
+            </w:pPr>
+            <w:r>
+              <w:rPr>
+                <w:rFonts w:ascii="Calibri" w:hAnsi="Calibri"/>
+                <w:sz w:val="20"/>
+              </w:rPr>
+              <w:t xml:space="default">-133.2</w:t>
+            </w:r>
+          </w:p>
+        </w:tc>
+        <w:tc>
+          <w:tcPr>
+            <w:tcBorders>
+              <w:top w:val="single" w:space="0" w:color="D3D3D3"/>
+              <w:bottom w:val="single" w:space="0" w:color="D3D3D3"/>
+              <w:start w:val="single" w:space="0" w:color="D3D3D3"/>
+              <w:end w:val="single" w:space="0" w:color="D3D3D3"/>
+            </w:tcBorders>
+          </w:tcPr>
+          <w:p>
+            <w:pPr>
+              <w:spacing w:before="0" w:after="60"/>
+              <w:keepNext/>
+              <w:jc w:val="end"/>
+            </w:pPr>
+            <w:r>
+              <w:rPr>
+                <w:rFonts w:ascii="Calibri" w:hAnsi="Calibri"/>
+                <w:sz w:val="20"/>
+              </w:rPr>
+              <w:t xml:space="default">154.5</w:t>
             </w:r>
           </w:p>
         </w:tc>
@@ -1332,55 +1332,55 @@
                 <w:rFonts w:ascii="Calibri" w:hAnsi="Calibri"/>
                 <w:sz w:val="20"/>
               </w:rPr>
-              <w:t xml:space="default">11.3</w:t>
-            </w:r>
-          </w:p>
-        </w:tc>
-        <w:tc>
-          <w:tcPr>
-            <w:tcBorders>
-              <w:top w:val="single" w:space="0" w:color="D3D3D3"/>
-              <w:bottom w:val="single" w:space="0" w:color="D3D3D3"/>
-              <w:start w:val="single" w:space="0" w:color="D3D3D3"/>
-              <w:end w:val="single" w:space="0" w:color="D3D3D3"/>
-            </w:tcBorders>
-          </w:tcPr>
-          <w:p>
-            <w:pPr>
-              <w:spacing w:before="0" w:after="60"/>
-              <w:keepNext/>
-              <w:jc w:val="end"/>
-            </w:pPr>
-            <w:r>
-              <w:rPr>
-                <w:rFonts w:ascii="Calibri" w:hAnsi="Calibri"/>
-                <w:sz w:val="20"/>
-              </w:rPr>
-              <w:t xml:space="default">20.4</w:t>
-            </w:r>
-          </w:p>
-        </w:tc>
-        <w:tc>
-          <w:tcPr>
-            <w:tcBorders>
-              <w:top w:val="single" w:space="0" w:color="D3D3D3"/>
-              <w:bottom w:val="single" w:space="0" w:color="D3D3D3"/>
-              <w:start w:val="single" w:space="0" w:color="D3D3D3"/>
-              <w:end w:val="single" w:space="0" w:color="D3D3D3"/>
-            </w:tcBorders>
-          </w:tcPr>
-          <w:p>
-            <w:pPr>
-              <w:spacing w:before="0" w:after="60"/>
-              <w:keepNext/>
-              <w:jc w:val="end"/>
-            </w:pPr>
-            <w:r>
-              <w:rPr>
-                <w:rFonts w:ascii="Calibri" w:hAnsi="Calibri"/>
-                <w:sz w:val="20"/>
-              </w:rPr>
-              <w:t xml:space="default">1.924911</w:t>
+              <w:t xml:space="default">11.2</w:t>
+            </w:r>
+          </w:p>
+        </w:tc>
+        <w:tc>
+          <w:tcPr>
+            <w:tcBorders>
+              <w:top w:val="single" w:space="0" w:color="D3D3D3"/>
+              <w:bottom w:val="single" w:space="0" w:color="D3D3D3"/>
+              <w:start w:val="single" w:space="0" w:color="D3D3D3"/>
+              <w:end w:val="single" w:space="0" w:color="D3D3D3"/>
+            </w:tcBorders>
+          </w:tcPr>
+          <w:p>
+            <w:pPr>
+              <w:spacing w:before="0" w:after="60"/>
+              <w:keepNext/>
+              <w:jc w:val="end"/>
+            </w:pPr>
+            <w:r>
+              <w:rPr>
+                <w:rFonts w:ascii="Calibri" w:hAnsi="Calibri"/>
+                <w:sz w:val="20"/>
+              </w:rPr>
+              <w:t xml:space="default">20.2</w:t>
+            </w:r>
+          </w:p>
+        </w:tc>
+        <w:tc>
+          <w:tcPr>
+            <w:tcBorders>
+              <w:top w:val="single" w:space="0" w:color="D3D3D3"/>
+              <w:bottom w:val="single" w:space="0" w:color="D3D3D3"/>
+              <w:start w:val="single" w:space="0" w:color="D3D3D3"/>
+              <w:end w:val="single" w:space="0" w:color="D3D3D3"/>
+            </w:tcBorders>
+          </w:tcPr>
+          <w:p>
+            <w:pPr>
+              <w:spacing w:before="0" w:after="60"/>
+              <w:keepNext/>
+              <w:jc w:val="end"/>
+            </w:pPr>
+            <w:r>
+              <w:rPr>
+                <w:rFonts w:ascii="Calibri" w:hAnsi="Calibri"/>
+                <w:sz w:val="20"/>
+              </w:rPr>
+              <w:t xml:space="default">3.375215</w:t>
             </w:r>
           </w:p>
         </w:tc>
@@ -1428,31 +1428,31 @@
                 <w:rFonts w:ascii="Calibri" w:hAnsi="Calibri"/>
                 <w:sz w:val="20"/>
               </w:rPr>
-              <w:t xml:space="default">-44.4</w:t>
-            </w:r>
-          </w:p>
-        </w:tc>
-        <w:tc>
-          <w:tcPr>
-            <w:tcBorders>
-              <w:top w:val="single" w:space="0" w:color="D3D3D3"/>
-              <w:bottom w:val="single" w:space="0" w:color="D3D3D3"/>
-              <w:start w:val="single" w:space="0" w:color="D3D3D3"/>
-              <w:end w:val="single" w:space="0" w:color="D3D3D3"/>
-            </w:tcBorders>
-          </w:tcPr>
-          <w:p>
-            <w:pPr>
-              <w:spacing w:before="0" w:after="60"/>
-              <w:keepNext/>
-              <w:jc w:val="end"/>
-            </w:pPr>
-            <w:r>
-              <w:rPr>
-                <w:rFonts w:ascii="Calibri" w:hAnsi="Calibri"/>
-                <w:sz w:val="20"/>
-              </w:rPr>
-              <w:t xml:space="default">32.2</w:t>
+              <w:t xml:space="default">-44.0</w:t>
+            </w:r>
+          </w:p>
+        </w:tc>
+        <w:tc>
+          <w:tcPr>
+            <w:tcBorders>
+              <w:top w:val="single" w:space="0" w:color="D3D3D3"/>
+              <w:bottom w:val="single" w:space="0" w:color="D3D3D3"/>
+              <w:start w:val="single" w:space="0" w:color="D3D3D3"/>
+              <w:end w:val="single" w:space="0" w:color="D3D3D3"/>
+            </w:tcBorders>
+          </w:tcPr>
+          <w:p>
+            <w:pPr>
+              <w:spacing w:before="0" w:after="60"/>
+              <w:keepNext/>
+              <w:jc w:val="end"/>
+            </w:pPr>
+            <w:r>
+              <w:rPr>
+                <w:rFonts w:ascii="Calibri" w:hAnsi="Calibri"/>
+                <w:sz w:val="20"/>
+              </w:rPr>
+              <w:t xml:space="default">31.8</w:t>
             </w:r>
           </w:p>
         </w:tc>
@@ -1822,7 +1822,7 @@
                 <w:rFonts w:ascii="Calibri" w:hAnsi="Calibri"/>
                 <w:sz w:val="20"/>
               </w:rPr>
-              <w:t xml:space="default">65.839841</w:t>
+              <w:t xml:space="default">65.694826</w:t>
             </w:r>
           </w:p>
         </w:tc>
@@ -2225,151 +2225,151 @@
                 <w:rFonts w:ascii="Calibri" w:hAnsi="Calibri"/>
                 <w:sz w:val="20"/>
               </w:rPr>
-              <w:t xml:space="default">0.94</w:t>
-            </w:r>
-          </w:p>
-        </w:tc>
-        <w:tc>
-          <w:tcPr>
-            <w:tcBorders>
-              <w:top w:val="single" w:space="0" w:color="D3D3D3"/>
-              <w:bottom w:val="single" w:space="0" w:color="D3D3D3"/>
-              <w:start w:val="single" w:space="0" w:color="D3D3D3"/>
-              <w:end w:val="single" w:space="0" w:color="D3D3D3"/>
-            </w:tcBorders>
-          </w:tcPr>
-          <w:p>
-            <w:pPr>
-              <w:spacing w:before="0" w:after="60"/>
-              <w:keepNext/>
-              <w:jc w:val="end"/>
-            </w:pPr>
-            <w:r>
-              <w:rPr>
-                <w:rFonts w:ascii="Calibri" w:hAnsi="Calibri"/>
-                <w:sz w:val="20"/>
-              </w:rPr>
-              <w:t xml:space="default">10.1</w:t>
-            </w:r>
-          </w:p>
-        </w:tc>
-        <w:tc>
-          <w:tcPr>
-            <w:tcBorders>
-              <w:top w:val="single" w:space="0" w:color="D3D3D3"/>
-              <w:bottom w:val="single" w:space="0" w:color="D3D3D3"/>
-              <w:start w:val="single" w:space="0" w:color="D3D3D3"/>
-              <w:end w:val="single" w:space="0" w:color="D3D3D3"/>
-            </w:tcBorders>
-          </w:tcPr>
-          <w:p>
-            <w:pPr>
-              <w:spacing w:before="0" w:after="60"/>
-              <w:keepNext/>
-              <w:jc w:val="end"/>
-            </w:pPr>
-            <w:r>
-              <w:rPr>
-                <w:rFonts w:ascii="Calibri" w:hAnsi="Calibri"/>
-                <w:sz w:val="20"/>
-              </w:rPr>
-              <w:t xml:space="default">19.4</w:t>
-            </w:r>
-          </w:p>
-        </w:tc>
-        <w:tc>
-          <w:tcPr>
-            <w:tcBorders>
-              <w:top w:val="single" w:space="0" w:color="D3D3D3"/>
-              <w:bottom w:val="single" w:space="0" w:color="D3D3D3"/>
-              <w:start w:val="single" w:space="0" w:color="D3D3D3"/>
-              <w:end w:val="single" w:space="0" w:color="D3D3D3"/>
-            </w:tcBorders>
-          </w:tcPr>
-          <w:p>
-            <w:pPr>
-              <w:spacing w:before="0" w:after="60"/>
-              <w:keepNext/>
-              <w:jc w:val="end"/>
-            </w:pPr>
-            <w:r>
-              <w:rPr>
-                <w:rFonts w:ascii="Calibri" w:hAnsi="Calibri"/>
-                <w:sz w:val="20"/>
-              </w:rPr>
-              <w:t xml:space="default">19.791154</w:t>
-            </w:r>
-          </w:p>
-        </w:tc>
-        <w:tc>
-          <w:tcPr>
-            <w:tcBorders>
-              <w:top w:val="single" w:space="0" w:color="D3D3D3"/>
-              <w:bottom w:val="single" w:space="0" w:color="D3D3D3"/>
-              <w:start w:val="single" w:space="0" w:color="D3D3D3"/>
-              <w:end w:val="single" w:space="0" w:color="D3D3D3"/>
-            </w:tcBorders>
-          </w:tcPr>
-          <w:p>
-            <w:pPr>
-              <w:spacing w:before="0" w:after="60"/>
-              <w:keepNext/>
-              <w:jc w:val="end"/>
-            </w:pPr>
-            <w:r>
-              <w:rPr>
-                <w:rFonts w:ascii="Calibri" w:hAnsi="Calibri"/>
-                <w:sz w:val="20"/>
-              </w:rPr>
-              <w:t xml:space="default">4.0</w:t>
-            </w:r>
-          </w:p>
-        </w:tc>
-        <w:tc>
-          <w:tcPr>
-            <w:tcBorders>
-              <w:top w:val="single" w:space="0" w:color="D3D3D3"/>
-              <w:bottom w:val="single" w:space="0" w:color="D3D3D3"/>
-              <w:start w:val="single" w:space="0" w:color="D3D3D3"/>
-              <w:end w:val="single" w:space="0" w:color="D3D3D3"/>
-            </w:tcBorders>
-          </w:tcPr>
-          <w:p>
-            <w:pPr>
-              <w:spacing w:before="0" w:after="60"/>
-              <w:keepNext/>
-              <w:jc w:val="end"/>
-            </w:pPr>
-            <w:r>
-              <w:rPr>
-                <w:rFonts w:ascii="Calibri" w:hAnsi="Calibri"/>
-                <w:sz w:val="20"/>
-              </w:rPr>
-              <w:t xml:space="default">-33.3</w:t>
-            </w:r>
-          </w:p>
-        </w:tc>
-        <w:tc>
-          <w:tcPr>
-            <w:tcBorders>
-              <w:top w:val="single" w:space="0" w:color="D3D3D3"/>
-              <w:bottom w:val="single" w:space="0" w:color="D3D3D3"/>
-              <w:start w:val="single" w:space="0" w:color="D3D3D3"/>
-              <w:end w:val="single" w:space="0" w:color="D3D3D3"/>
-            </w:tcBorders>
-          </w:tcPr>
-          <w:p>
-            <w:pPr>
-              <w:spacing w:before="0" w:after="60"/>
-              <w:keepNext/>
-              <w:jc w:val="end"/>
-            </w:pPr>
-            <w:r>
-              <w:rPr>
-                <w:rFonts w:ascii="Calibri" w:hAnsi="Calibri"/>
-                <w:sz w:val="20"/>
-              </w:rPr>
-              <w:t xml:space="default">41.3</w:t>
+              <w:t xml:space="default">0.95</w:t>
+            </w:r>
+          </w:p>
+        </w:tc>
+        <w:tc>
+          <w:tcPr>
+            <w:tcBorders>
+              <w:top w:val="single" w:space="0" w:color="D3D3D3"/>
+              <w:bottom w:val="single" w:space="0" w:color="D3D3D3"/>
+              <w:start w:val="single" w:space="0" w:color="D3D3D3"/>
+              <w:end w:val="single" w:space="0" w:color="D3D3D3"/>
+            </w:tcBorders>
+          </w:tcPr>
+          <w:p>
+            <w:pPr>
+              <w:spacing w:before="0" w:after="60"/>
+              <w:keepNext/>
+              <w:jc w:val="end"/>
+            </w:pPr>
+            <w:r>
+              <w:rPr>
+                <w:rFonts w:ascii="Calibri" w:hAnsi="Calibri"/>
+                <w:sz w:val="20"/>
+              </w:rPr>
+              <w:t xml:space="default">9.9</w:t>
+            </w:r>
+          </w:p>
+        </w:tc>
+        <w:tc>
+          <w:tcPr>
+            <w:tcBorders>
+              <w:top w:val="single" w:space="0" w:color="D3D3D3"/>
+              <w:bottom w:val="single" w:space="0" w:color="D3D3D3"/>
+              <w:start w:val="single" w:space="0" w:color="D3D3D3"/>
+              <w:end w:val="single" w:space="0" w:color="D3D3D3"/>
+            </w:tcBorders>
+          </w:tcPr>
+          <w:p>
+            <w:pPr>
+              <w:spacing w:before="0" w:after="60"/>
+              <w:keepNext/>
+              <w:jc w:val="end"/>
+            </w:pPr>
+            <w:r>
+              <w:rPr>
+                <w:rFonts w:ascii="Calibri" w:hAnsi="Calibri"/>
+                <w:sz w:val="20"/>
+              </w:rPr>
+              <w:t xml:space="default">19.2</w:t>
+            </w:r>
+          </w:p>
+        </w:tc>
+        <w:tc>
+          <w:tcPr>
+            <w:tcBorders>
+              <w:top w:val="single" w:space="0" w:color="D3D3D3"/>
+              <w:bottom w:val="single" w:space="0" w:color="D3D3D3"/>
+              <w:start w:val="single" w:space="0" w:color="D3D3D3"/>
+              <w:end w:val="single" w:space="0" w:color="D3D3D3"/>
+            </w:tcBorders>
+          </w:tcPr>
+          <w:p>
+            <w:pPr>
+              <w:spacing w:before="0" w:after="60"/>
+              <w:keepNext/>
+              <w:jc w:val="end"/>
+            </w:pPr>
+            <w:r>
+              <w:rPr>
+                <w:rFonts w:ascii="Calibri" w:hAnsi="Calibri"/>
+                <w:sz w:val="20"/>
+              </w:rPr>
+              <w:t xml:space="default">20.917273</w:t>
+            </w:r>
+          </w:p>
+        </w:tc>
+        <w:tc>
+          <w:tcPr>
+            <w:tcBorders>
+              <w:top w:val="single" w:space="0" w:color="D3D3D3"/>
+              <w:bottom w:val="single" w:space="0" w:color="D3D3D3"/>
+              <w:start w:val="single" w:space="0" w:color="D3D3D3"/>
+              <w:end w:val="single" w:space="0" w:color="D3D3D3"/>
+            </w:tcBorders>
+          </w:tcPr>
+          <w:p>
+            <w:pPr>
+              <w:spacing w:before="0" w:after="60"/>
+              <w:keepNext/>
+              <w:jc w:val="end"/>
+            </w:pPr>
+            <w:r>
+              <w:rPr>
+                <w:rFonts w:ascii="Calibri" w:hAnsi="Calibri"/>
+                <w:sz w:val="20"/>
+              </w:rPr>
+              <w:t xml:space="default">4.1</w:t>
+            </w:r>
+          </w:p>
+        </w:tc>
+        <w:tc>
+          <w:tcPr>
+            <w:tcBorders>
+              <w:top w:val="single" w:space="0" w:color="D3D3D3"/>
+              <w:bottom w:val="single" w:space="0" w:color="D3D3D3"/>
+              <w:start w:val="single" w:space="0" w:color="D3D3D3"/>
+              <w:end w:val="single" w:space="0" w:color="D3D3D3"/>
+            </w:tcBorders>
+          </w:tcPr>
+          <w:p>
+            <w:pPr>
+              <w:spacing w:before="0" w:after="60"/>
+              <w:keepNext/>
+              <w:jc w:val="end"/>
+            </w:pPr>
+            <w:r>
+              <w:rPr>
+                <w:rFonts w:ascii="Calibri" w:hAnsi="Calibri"/>
+                <w:sz w:val="20"/>
+              </w:rPr>
+              <w:t xml:space="default">-32.8</w:t>
+            </w:r>
+          </w:p>
+        </w:tc>
+        <w:tc>
+          <w:tcPr>
+            <w:tcBorders>
+              <w:top w:val="single" w:space="0" w:color="D3D3D3"/>
+              <w:bottom w:val="single" w:space="0" w:color="D3D3D3"/>
+              <w:start w:val="single" w:space="0" w:color="D3D3D3"/>
+              <w:end w:val="single" w:space="0" w:color="D3D3D3"/>
+            </w:tcBorders>
+          </w:tcPr>
+          <w:p>
+            <w:pPr>
+              <w:spacing w:before="0" w:after="60"/>
+              <w:keepNext/>
+              <w:jc w:val="end"/>
+            </w:pPr>
+            <w:r>
+              <w:rPr>
+                <w:rFonts w:ascii="Calibri" w:hAnsi="Calibri"/>
+                <w:sz w:val="20"/>
+              </w:rPr>
+              <w:t xml:space="default">41.1</w:t>
             </w:r>
           </w:p>
         </w:tc>
@@ -2739,31 +2739,31 @@
                 <w:rFonts w:ascii="Calibri" w:hAnsi="Calibri"/>
                 <w:sz w:val="20"/>
               </w:rPr>
-              <w:t xml:space="default">94.856184</w:t>
-            </w:r>
-          </w:p>
-        </w:tc>
-        <w:tc>
-          <w:tcPr>
-            <w:tcBorders>
-              <w:top w:val="single" w:space="0" w:color="D3D3D3"/>
-              <w:bottom w:val="single" w:space="0" w:color="D3D3D3"/>
-              <w:start w:val="single" w:space="0" w:color="D3D3D3"/>
-              <w:end w:val="single" w:space="0" w:color="D3D3D3"/>
-            </w:tcBorders>
-          </w:tcPr>
-          <w:p>
-            <w:pPr>
-              <w:spacing w:before="0" w:after="60"/>
-              <w:keepNext/>
-              <w:jc w:val="end"/>
-            </w:pPr>
-            <w:r>
-              <w:rPr>
-                <w:rFonts w:ascii="Calibri" w:hAnsi="Calibri"/>
-                <w:sz w:val="20"/>
-              </w:rPr>
-              <w:t xml:space="default">-2.7</w:t>
+              <w:t xml:space="default">94.803680</w:t>
+            </w:r>
+          </w:p>
+        </w:tc>
+        <w:tc>
+          <w:tcPr>
+            <w:tcBorders>
+              <w:top w:val="single" w:space="0" w:color="D3D3D3"/>
+              <w:bottom w:val="single" w:space="0" w:color="D3D3D3"/>
+              <w:start w:val="single" w:space="0" w:color="D3D3D3"/>
+              <w:end w:val="single" w:space="0" w:color="D3D3D3"/>
+            </w:tcBorders>
+          </w:tcPr>
+          <w:p>
+            <w:pPr>
+              <w:spacing w:before="0" w:after="60"/>
+              <w:keepNext/>
+              <w:jc w:val="end"/>
+            </w:pPr>
+            <w:r>
+              <w:rPr>
+                <w:rFonts w:ascii="Calibri" w:hAnsi="Calibri"/>
+                <w:sz w:val="20"/>
+              </w:rPr>
+              <w:t xml:space="default">-2.8</w:t>
             </w:r>
           </w:p>
         </w:tc>
@@ -3166,7 +3166,7 @@
                 <w:rFonts w:ascii="Calibri" w:hAnsi="Calibri"/>
                 <w:sz w:val="20"/>
               </w:rPr>
-              <w:t xml:space="default">9.5</w:t>
+              <w:t xml:space="default">9.3</w:t>
             </w:r>
           </w:p>
         </w:tc>
@@ -3214,31 +3214,31 @@
                 <w:rFonts w:ascii="Calibri" w:hAnsi="Calibri"/>
                 <w:sz w:val="20"/>
               </w:rPr>
-              <w:t xml:space="default">-7.397122</w:t>
-            </w:r>
-          </w:p>
-        </w:tc>
-        <w:tc>
-          <w:tcPr>
-            <w:tcBorders>
-              <w:top w:val="single" w:space="0" w:color="D3D3D3"/>
-              <w:bottom w:val="single" w:space="0" w:color="D3D3D3"/>
-              <w:start w:val="single" w:space="0" w:color="D3D3D3"/>
-              <w:end w:val="single" w:space="0" w:color="D3D3D3"/>
-            </w:tcBorders>
-          </w:tcPr>
-          <w:p>
-            <w:pPr>
-              <w:spacing w:before="0" w:after="60"/>
-              <w:keepNext/>
-              <w:jc w:val="end"/>
-            </w:pPr>
-            <w:r>
-              <w:rPr>
-                <w:rFonts w:ascii="Calibri" w:hAnsi="Calibri"/>
-                <w:sz w:val="20"/>
-              </w:rPr>
-              <w:t xml:space="default">-6.6</w:t>
+              <w:t xml:space="default">-5.221074</w:t>
+            </w:r>
+          </w:p>
+        </w:tc>
+        <w:tc>
+          <w:tcPr>
+            <w:tcBorders>
+              <w:top w:val="single" w:space="0" w:color="D3D3D3"/>
+              <w:bottom w:val="single" w:space="0" w:color="D3D3D3"/>
+              <w:start w:val="single" w:space="0" w:color="D3D3D3"/>
+              <w:end w:val="single" w:space="0" w:color="D3D3D3"/>
+            </w:tcBorders>
+          </w:tcPr>
+          <w:p>
+            <w:pPr>
+              <w:spacing w:before="0" w:after="60"/>
+              <w:keepNext/>
+              <w:jc w:val="end"/>
+            </w:pPr>
+            <w:r>
+              <w:rPr>
+                <w:rFonts w:ascii="Calibri" w:hAnsi="Calibri"/>
+                <w:sz w:val="20"/>
+              </w:rPr>
+              <w:t xml:space="default">-6.7</w:t>
             </w:r>
           </w:p>
         </w:tc>
@@ -3286,7 +3286,7 @@
                 <w:rFonts w:ascii="Calibri" w:hAnsi="Calibri"/>
                 <w:sz w:val="20"/>
               </w:rPr>
-              <w:t xml:space="default">28.8</w:t>
+              <w:t xml:space="default">28.5</w:t>
             </w:r>
           </w:p>
         </w:tc>
@@ -3656,7 +3656,7 @@
                 <w:rFonts w:ascii="Calibri" w:hAnsi="Calibri"/>
                 <w:sz w:val="20"/>
               </w:rPr>
-              <w:t xml:space="default">58.798458</w:t>
+              <w:t xml:space="default">58.782100</w:t>
             </w:r>
           </w:p>
         </w:tc>
@@ -4083,79 +4083,79 @@
                 <w:rFonts w:ascii="Calibri" w:hAnsi="Calibri"/>
                 <w:sz w:val="20"/>
               </w:rPr>
-              <w:t xml:space="default">9.1</w:t>
-            </w:r>
-          </w:p>
-        </w:tc>
-        <w:tc>
-          <w:tcPr>
-            <w:tcBorders>
-              <w:top w:val="single" w:space="0" w:color="D3D3D3"/>
-              <w:bottom w:val="single" w:space="0" w:color="D3D3D3"/>
-              <w:start w:val="single" w:space="0" w:color="D3D3D3"/>
-              <w:end w:val="single" w:space="0" w:color="D3D3D3"/>
-            </w:tcBorders>
-          </w:tcPr>
-          <w:p>
-            <w:pPr>
-              <w:spacing w:before="0" w:after="60"/>
-              <w:keepNext/>
-              <w:jc w:val="end"/>
-            </w:pPr>
-            <w:r>
-              <w:rPr>
-                <w:rFonts w:ascii="Calibri" w:hAnsi="Calibri"/>
-                <w:sz w:val="20"/>
-              </w:rPr>
-              <w:t xml:space="default">16.4</w:t>
-            </w:r>
-          </w:p>
-        </w:tc>
-        <w:tc>
-          <w:tcPr>
-            <w:tcBorders>
-              <w:top w:val="single" w:space="0" w:color="D3D3D3"/>
-              <w:bottom w:val="single" w:space="0" w:color="D3D3D3"/>
-              <w:start w:val="single" w:space="0" w:color="D3D3D3"/>
-              <w:end w:val="single" w:space="0" w:color="D3D3D3"/>
-            </w:tcBorders>
-          </w:tcPr>
-          <w:p>
-            <w:pPr>
-              <w:spacing w:before="0" w:after="60"/>
-              <w:keepNext/>
-              <w:jc w:val="end"/>
-            </w:pPr>
-            <w:r>
-              <w:rPr>
-                <w:rFonts w:ascii="Calibri" w:hAnsi="Calibri"/>
-                <w:sz w:val="20"/>
-              </w:rPr>
-              <w:t xml:space="default">1.860639</w:t>
-            </w:r>
-          </w:p>
-        </w:tc>
-        <w:tc>
-          <w:tcPr>
-            <w:tcBorders>
-              <w:top w:val="single" w:space="0" w:color="D3D3D3"/>
-              <w:bottom w:val="single" w:space="0" w:color="D3D3D3"/>
-              <w:start w:val="single" w:space="0" w:color="D3D3D3"/>
-              <w:end w:val="single" w:space="0" w:color="D3D3D3"/>
-            </w:tcBorders>
-          </w:tcPr>
-          <w:p>
-            <w:pPr>
-              <w:spacing w:before="0" w:after="60"/>
-              <w:keepNext/>
-              <w:jc w:val="end"/>
-            </w:pPr>
-            <w:r>
-              <w:rPr>
-                <w:rFonts w:ascii="Calibri" w:hAnsi="Calibri"/>
-                <w:sz w:val="20"/>
-              </w:rPr>
-              <w:t xml:space="default">-1.6</w:t>
+              <w:t xml:space="default">9.2</w:t>
+            </w:r>
+          </w:p>
+        </w:tc>
+        <w:tc>
+          <w:tcPr>
+            <w:tcBorders>
+              <w:top w:val="single" w:space="0" w:color="D3D3D3"/>
+              <w:bottom w:val="single" w:space="0" w:color="D3D3D3"/>
+              <w:start w:val="single" w:space="0" w:color="D3D3D3"/>
+              <w:end w:val="single" w:space="0" w:color="D3D3D3"/>
+            </w:tcBorders>
+          </w:tcPr>
+          <w:p>
+            <w:pPr>
+              <w:spacing w:before="0" w:after="60"/>
+              <w:keepNext/>
+              <w:jc w:val="end"/>
+            </w:pPr>
+            <w:r>
+              <w:rPr>
+                <w:rFonts w:ascii="Calibri" w:hAnsi="Calibri"/>
+                <w:sz w:val="20"/>
+              </w:rPr>
+              <w:t xml:space="default">16.2</w:t>
+            </w:r>
+          </w:p>
+        </w:tc>
+        <w:tc>
+          <w:tcPr>
+            <w:tcBorders>
+              <w:top w:val="single" w:space="0" w:color="D3D3D3"/>
+              <w:bottom w:val="single" w:space="0" w:color="D3D3D3"/>
+              <w:start w:val="single" w:space="0" w:color="D3D3D3"/>
+              <w:end w:val="single" w:space="0" w:color="D3D3D3"/>
+            </w:tcBorders>
+          </w:tcPr>
+          <w:p>
+            <w:pPr>
+              <w:spacing w:before="0" w:after="60"/>
+              <w:keepNext/>
+              <w:jc w:val="end"/>
+            </w:pPr>
+            <w:r>
+              <w:rPr>
+                <w:rFonts w:ascii="Calibri" w:hAnsi="Calibri"/>
+                <w:sz w:val="20"/>
+              </w:rPr>
+              <w:t xml:space="default">3.722185</w:t>
+            </w:r>
+          </w:p>
+        </w:tc>
+        <w:tc>
+          <w:tcPr>
+            <w:tcBorders>
+              <w:top w:val="single" w:space="0" w:color="D3D3D3"/>
+              <w:bottom w:val="single" w:space="0" w:color="D3D3D3"/>
+              <w:start w:val="single" w:space="0" w:color="D3D3D3"/>
+              <w:end w:val="single" w:space="0" w:color="D3D3D3"/>
+            </w:tcBorders>
+          </w:tcPr>
+          <w:p>
+            <w:pPr>
+              <w:spacing w:before="0" w:after="60"/>
+              <w:keepNext/>
+              <w:jc w:val="end"/>
+            </w:pPr>
+            <w:r>
+              <w:rPr>
+                <w:rFonts w:ascii="Calibri" w:hAnsi="Calibri"/>
+                <w:sz w:val="20"/>
+              </w:rPr>
+              <w:t xml:space="default">-2.0</w:t>
             </w:r>
           </w:p>
         </w:tc>
@@ -4203,7 +4203,7 @@
                 <w:rFonts w:ascii="Calibri" w:hAnsi="Calibri"/>
                 <w:sz w:val="20"/>
               </w:rPr>
-              <w:t xml:space="default">30.4</w:t>
+              <w:t xml:space="default">29.7</w:t>
             </w:r>
           </w:p>
         </w:tc>
@@ -4573,7 +4573,7 @@
                 <w:rFonts w:ascii="Calibri" w:hAnsi="Calibri"/>
                 <w:sz w:val="20"/>
               </w:rPr>
-              <w:t xml:space="default">59.232014</w:t>
+              <w:t xml:space="default">59.220007</w:t>
             </w:r>
           </w:p>
         </w:tc>
@@ -5000,127 +5000,127 @@
                 <w:rFonts w:ascii="Calibri" w:hAnsi="Calibri"/>
                 <w:sz w:val="20"/>
               </w:rPr>
-              <w:t xml:space="default">10.1</w:t>
-            </w:r>
-          </w:p>
-        </w:tc>
-        <w:tc>
-          <w:tcPr>
-            <w:tcBorders>
-              <w:top w:val="single" w:space="0" w:color="D3D3D3"/>
-              <w:bottom w:val="single" w:space="0" w:color="D3D3D3"/>
-              <w:start w:val="single" w:space="0" w:color="D3D3D3"/>
-              <w:end w:val="single" w:space="0" w:color="D3D3D3"/>
-            </w:tcBorders>
-          </w:tcPr>
-          <w:p>
-            <w:pPr>
-              <w:spacing w:before="0" w:after="60"/>
-              <w:keepNext/>
-              <w:jc w:val="end"/>
-            </w:pPr>
-            <w:r>
-              <w:rPr>
-                <w:rFonts w:ascii="Calibri" w:hAnsi="Calibri"/>
-                <w:sz w:val="20"/>
-              </w:rPr>
-              <w:t xml:space="default">17.6</w:t>
-            </w:r>
-          </w:p>
-        </w:tc>
-        <w:tc>
-          <w:tcPr>
-            <w:tcBorders>
-              <w:top w:val="single" w:space="0" w:color="D3D3D3"/>
-              <w:bottom w:val="single" w:space="0" w:color="D3D3D3"/>
-              <w:start w:val="single" w:space="0" w:color="D3D3D3"/>
-              <w:end w:val="single" w:space="0" w:color="D3D3D3"/>
-            </w:tcBorders>
-          </w:tcPr>
-          <w:p>
-            <w:pPr>
-              <w:spacing w:before="0" w:after="60"/>
-              <w:keepNext/>
-              <w:jc w:val="end"/>
-            </w:pPr>
-            <w:r>
-              <w:rPr>
-                <w:rFonts w:ascii="Calibri" w:hAnsi="Calibri"/>
-                <w:sz w:val="20"/>
-              </w:rPr>
-              <w:t xml:space="default">-3.886903</w:t>
-            </w:r>
-          </w:p>
-        </w:tc>
-        <w:tc>
-          <w:tcPr>
-            <w:tcBorders>
-              <w:top w:val="single" w:space="0" w:color="D3D3D3"/>
-              <w:bottom w:val="single" w:space="0" w:color="D3D3D3"/>
-              <w:start w:val="single" w:space="0" w:color="D3D3D3"/>
-              <w:end w:val="single" w:space="0" w:color="D3D3D3"/>
-            </w:tcBorders>
-          </w:tcPr>
-          <w:p>
-            <w:pPr>
-              <w:spacing w:before="0" w:after="60"/>
-              <w:keepNext/>
-              <w:jc w:val="end"/>
-            </w:pPr>
-            <w:r>
-              <w:rPr>
-                <w:rFonts w:ascii="Calibri" w:hAnsi="Calibri"/>
-                <w:sz w:val="20"/>
-              </w:rPr>
-              <w:t xml:space="default">-3.8</w:t>
-            </w:r>
-          </w:p>
-        </w:tc>
-        <w:tc>
-          <w:tcPr>
-            <w:tcBorders>
-              <w:top w:val="single" w:space="0" w:color="D3D3D3"/>
-              <w:bottom w:val="single" w:space="0" w:color="D3D3D3"/>
-              <w:start w:val="single" w:space="0" w:color="D3D3D3"/>
-              <w:end w:val="single" w:space="0" w:color="D3D3D3"/>
-            </w:tcBorders>
-          </w:tcPr>
-          <w:p>
-            <w:pPr>
-              <w:spacing w:before="0" w:after="60"/>
-              <w:keepNext/>
-              <w:jc w:val="end"/>
-            </w:pPr>
-            <w:r>
-              <w:rPr>
-                <w:rFonts w:ascii="Calibri" w:hAnsi="Calibri"/>
-                <w:sz w:val="20"/>
-              </w:rPr>
-              <w:t xml:space="default">-37.5</w:t>
-            </w:r>
-          </w:p>
-        </w:tc>
-        <w:tc>
-          <w:tcPr>
-            <w:tcBorders>
-              <w:top w:val="single" w:space="0" w:color="D3D3D3"/>
-              <w:bottom w:val="single" w:space="0" w:color="D3D3D3"/>
-              <w:start w:val="single" w:space="0" w:color="D3D3D3"/>
-              <w:end w:val="single" w:space="0" w:color="D3D3D3"/>
-            </w:tcBorders>
-          </w:tcPr>
-          <w:p>
-            <w:pPr>
-              <w:spacing w:before="0" w:after="60"/>
-              <w:keepNext/>
-              <w:jc w:val="end"/>
-            </w:pPr>
-            <w:r>
-              <w:rPr>
-                <w:rFonts w:ascii="Calibri" w:hAnsi="Calibri"/>
-                <w:sz w:val="20"/>
-              </w:rPr>
-              <w:t xml:space="default">29.8</w:t>
+              <w:t xml:space="default">9.9</w:t>
+            </w:r>
+          </w:p>
+        </w:tc>
+        <w:tc>
+          <w:tcPr>
+            <w:tcBorders>
+              <w:top w:val="single" w:space="0" w:color="D3D3D3"/>
+              <w:bottom w:val="single" w:space="0" w:color="D3D3D3"/>
+              <w:start w:val="single" w:space="0" w:color="D3D3D3"/>
+              <w:end w:val="single" w:space="0" w:color="D3D3D3"/>
+            </w:tcBorders>
+          </w:tcPr>
+          <w:p>
+            <w:pPr>
+              <w:spacing w:before="0" w:after="60"/>
+              <w:keepNext/>
+              <w:jc w:val="end"/>
+            </w:pPr>
+            <w:r>
+              <w:rPr>
+                <w:rFonts w:ascii="Calibri" w:hAnsi="Calibri"/>
+                <w:sz w:val="20"/>
+              </w:rPr>
+              <w:t xml:space="default">17.4</w:t>
+            </w:r>
+          </w:p>
+        </w:tc>
+        <w:tc>
+          <w:tcPr>
+            <w:tcBorders>
+              <w:top w:val="single" w:space="0" w:color="D3D3D3"/>
+              <w:bottom w:val="single" w:space="0" w:color="D3D3D3"/>
+              <w:start w:val="single" w:space="0" w:color="D3D3D3"/>
+              <w:end w:val="single" w:space="0" w:color="D3D3D3"/>
+            </w:tcBorders>
+          </w:tcPr>
+          <w:p>
+            <w:pPr>
+              <w:spacing w:before="0" w:after="60"/>
+              <w:keepNext/>
+              <w:jc w:val="end"/>
+            </w:pPr>
+            <w:r>
+              <w:rPr>
+                <w:rFonts w:ascii="Calibri" w:hAnsi="Calibri"/>
+                <w:sz w:val="20"/>
+              </w:rPr>
+              <w:t xml:space="default">-1.380677</w:t>
+            </w:r>
+          </w:p>
+        </w:tc>
+        <w:tc>
+          <w:tcPr>
+            <w:tcBorders>
+              <w:top w:val="single" w:space="0" w:color="D3D3D3"/>
+              <w:bottom w:val="single" w:space="0" w:color="D3D3D3"/>
+              <w:start w:val="single" w:space="0" w:color="D3D3D3"/>
+              <w:end w:val="single" w:space="0" w:color="D3D3D3"/>
+            </w:tcBorders>
+          </w:tcPr>
+          <w:p>
+            <w:pPr>
+              <w:spacing w:before="0" w:after="60"/>
+              <w:keepNext/>
+              <w:jc w:val="end"/>
+            </w:pPr>
+            <w:r>
+              <w:rPr>
+                <w:rFonts w:ascii="Calibri" w:hAnsi="Calibri"/>
+                <w:sz w:val="20"/>
+              </w:rPr>
+              <w:t xml:space="default">-3.7</w:t>
+            </w:r>
+          </w:p>
+        </w:tc>
+        <w:tc>
+          <w:tcPr>
+            <w:tcBorders>
+              <w:top w:val="single" w:space="0" w:color="D3D3D3"/>
+              <w:bottom w:val="single" w:space="0" w:color="D3D3D3"/>
+              <w:start w:val="single" w:space="0" w:color="D3D3D3"/>
+              <w:end w:val="single" w:space="0" w:color="D3D3D3"/>
+            </w:tcBorders>
+          </w:tcPr>
+          <w:p>
+            <w:pPr>
+              <w:spacing w:before="0" w:after="60"/>
+              <w:keepNext/>
+              <w:jc w:val="end"/>
+            </w:pPr>
+            <w:r>
+              <w:rPr>
+                <w:rFonts w:ascii="Calibri" w:hAnsi="Calibri"/>
+                <w:sz w:val="20"/>
+              </w:rPr>
+              <w:t xml:space="default">-37.2</w:t>
+            </w:r>
+          </w:p>
+        </w:tc>
+        <w:tc>
+          <w:tcPr>
+            <w:tcBorders>
+              <w:top w:val="single" w:space="0" w:color="D3D3D3"/>
+              <w:bottom w:val="single" w:space="0" w:color="D3D3D3"/>
+              <w:start w:val="single" w:space="0" w:color="D3D3D3"/>
+              <w:end w:val="single" w:space="0" w:color="D3D3D3"/>
+            </w:tcBorders>
+          </w:tcPr>
+          <w:p>
+            <w:pPr>
+              <w:spacing w:before="0" w:after="60"/>
+              <w:keepNext/>
+              <w:jc w:val="end"/>
+            </w:pPr>
+            <w:r>
+              <w:rPr>
+                <w:rFonts w:ascii="Calibri" w:hAnsi="Calibri"/>
+                <w:sz w:val="20"/>
+              </w:rPr>
+              <w:t xml:space="default">29.7</w:t>
             </w:r>
           </w:p>
         </w:tc>
@@ -5490,31 +5490,31 @@
                 <w:rFonts w:ascii="Calibri" w:hAnsi="Calibri"/>
                 <w:sz w:val="20"/>
               </w:rPr>
-              <w:t xml:space="default">58.149200</w:t>
-            </w:r>
-          </w:p>
-        </w:tc>
-        <w:tc>
-          <w:tcPr>
-            <w:tcBorders>
-              <w:top w:val="single" w:space="0" w:color="D3D3D3"/>
-              <w:bottom w:val="single" w:space="0" w:color="D3D3D3"/>
-              <w:start w:val="single" w:space="0" w:color="D3D3D3"/>
-              <w:end w:val="single" w:space="0" w:color="D3D3D3"/>
-            </w:tcBorders>
-          </w:tcPr>
-          <w:p>
-            <w:pPr>
-              <w:spacing w:before="0" w:after="60"/>
-              <w:keepNext/>
-              <w:jc w:val="end"/>
-            </w:pPr>
-            <w:r>
-              <w:rPr>
-                <w:rFonts w:ascii="Calibri" w:hAnsi="Calibri"/>
-                <w:sz w:val="20"/>
-              </w:rPr>
-              <w:t xml:space="default">-10.0</w:t>
+              <w:t xml:space="default">57.917424</w:t>
+            </w:r>
+          </w:p>
+        </w:tc>
+        <w:tc>
+          <w:tcPr>
+            <w:tcBorders>
+              <w:top w:val="single" w:space="0" w:color="D3D3D3"/>
+              <w:bottom w:val="single" w:space="0" w:color="D3D3D3"/>
+              <w:start w:val="single" w:space="0" w:color="D3D3D3"/>
+              <w:end w:val="single" w:space="0" w:color="D3D3D3"/>
+            </w:tcBorders>
+          </w:tcPr>
+          <w:p>
+            <w:pPr>
+              <w:spacing w:before="0" w:after="60"/>
+              <w:keepNext/>
+              <w:jc w:val="end"/>
+            </w:pPr>
+            <w:r>
+              <w:rPr>
+                <w:rFonts w:ascii="Calibri" w:hAnsi="Calibri"/>
+                <w:sz w:val="20"/>
+              </w:rPr>
+              <w:t xml:space="default">-9.9</w:t>
             </w:r>
           </w:p>
         </w:tc>
@@ -5893,103 +5893,103 @@
                 <w:rFonts w:ascii="Calibri" w:hAnsi="Calibri"/>
                 <w:sz w:val="20"/>
               </w:rPr>
-              <w:t xml:space="default">0.97</w:t>
-            </w:r>
-          </w:p>
-        </w:tc>
-        <w:tc>
-          <w:tcPr>
-            <w:tcBorders>
-              <w:top w:val="single" w:space="0" w:color="D3D3D3"/>
-              <w:bottom w:val="single" w:space="0" w:color="D3D3D3"/>
-              <w:start w:val="single" w:space="0" w:color="D3D3D3"/>
-              <w:end w:val="single" w:space="0" w:color="D3D3D3"/>
-            </w:tcBorders>
-          </w:tcPr>
-          <w:p>
-            <w:pPr>
-              <w:spacing w:before="0" w:after="60"/>
-              <w:keepNext/>
-              <w:jc w:val="end"/>
-            </w:pPr>
-            <w:r>
-              <w:rPr>
-                <w:rFonts w:ascii="Calibri" w:hAnsi="Calibri"/>
-                <w:sz w:val="20"/>
-              </w:rPr>
-              <w:t xml:space="default">10.2</w:t>
-            </w:r>
-          </w:p>
-        </w:tc>
-        <w:tc>
-          <w:tcPr>
-            <w:tcBorders>
-              <w:top w:val="single" w:space="0" w:color="D3D3D3"/>
-              <w:bottom w:val="single" w:space="0" w:color="D3D3D3"/>
-              <w:start w:val="single" w:space="0" w:color="D3D3D3"/>
-              <w:end w:val="single" w:space="0" w:color="D3D3D3"/>
-            </w:tcBorders>
-          </w:tcPr>
-          <w:p>
-            <w:pPr>
-              <w:spacing w:before="0" w:after="60"/>
-              <w:keepNext/>
-              <w:jc w:val="end"/>
-            </w:pPr>
-            <w:r>
-              <w:rPr>
-                <w:rFonts w:ascii="Calibri" w:hAnsi="Calibri"/>
-                <w:sz w:val="20"/>
-              </w:rPr>
-              <w:t xml:space="default">14.5</w:t>
-            </w:r>
-          </w:p>
-        </w:tc>
-        <w:tc>
-          <w:tcPr>
-            <w:tcBorders>
-              <w:top w:val="single" w:space="0" w:color="D3D3D3"/>
-              <w:bottom w:val="single" w:space="0" w:color="D3D3D3"/>
-              <w:start w:val="single" w:space="0" w:color="D3D3D3"/>
-              <w:end w:val="single" w:space="0" w:color="D3D3D3"/>
-            </w:tcBorders>
-          </w:tcPr>
-          <w:p>
-            <w:pPr>
-              <w:spacing w:before="0" w:after="60"/>
-              <w:keepNext/>
-              <w:jc w:val="end"/>
-            </w:pPr>
-            <w:r>
-              <w:rPr>
-                <w:rFonts w:ascii="Calibri" w:hAnsi="Calibri"/>
-                <w:sz w:val="20"/>
-              </w:rPr>
-              <w:t xml:space="default">7.652957</w:t>
-            </w:r>
-          </w:p>
-        </w:tc>
-        <w:tc>
-          <w:tcPr>
-            <w:tcBorders>
-              <w:top w:val="single" w:space="0" w:color="D3D3D3"/>
-              <w:bottom w:val="single" w:space="0" w:color="D3D3D3"/>
-              <w:start w:val="single" w:space="0" w:color="D3D3D3"/>
-              <w:end w:val="single" w:space="0" w:color="D3D3D3"/>
-            </w:tcBorders>
-          </w:tcPr>
-          <w:p>
-            <w:pPr>
-              <w:spacing w:before="0" w:after="60"/>
-              <w:keepNext/>
-              <w:jc w:val="end"/>
-            </w:pPr>
-            <w:r>
-              <w:rPr>
-                <w:rFonts w:ascii="Calibri" w:hAnsi="Calibri"/>
-                <w:sz w:val="20"/>
-              </w:rPr>
-              <w:t xml:space="default">0.1</w:t>
+              <w:t xml:space="default">0.96</w:t>
+            </w:r>
+          </w:p>
+        </w:tc>
+        <w:tc>
+          <w:tcPr>
+            <w:tcBorders>
+              <w:top w:val="single" w:space="0" w:color="D3D3D3"/>
+              <w:bottom w:val="single" w:space="0" w:color="D3D3D3"/>
+              <w:start w:val="single" w:space="0" w:color="D3D3D3"/>
+              <w:end w:val="single" w:space="0" w:color="D3D3D3"/>
+            </w:tcBorders>
+          </w:tcPr>
+          <w:p>
+            <w:pPr>
+              <w:spacing w:before="0" w:after="60"/>
+              <w:keepNext/>
+              <w:jc w:val="end"/>
+            </w:pPr>
+            <w:r>
+              <w:rPr>
+                <w:rFonts w:ascii="Calibri" w:hAnsi="Calibri"/>
+                <w:sz w:val="20"/>
+              </w:rPr>
+              <w:t xml:space="default">10.6</w:t>
+            </w:r>
+          </w:p>
+        </w:tc>
+        <w:tc>
+          <w:tcPr>
+            <w:tcBorders>
+              <w:top w:val="single" w:space="0" w:color="D3D3D3"/>
+              <w:bottom w:val="single" w:space="0" w:color="D3D3D3"/>
+              <w:start w:val="single" w:space="0" w:color="D3D3D3"/>
+              <w:end w:val="single" w:space="0" w:color="D3D3D3"/>
+            </w:tcBorders>
+          </w:tcPr>
+          <w:p>
+            <w:pPr>
+              <w:spacing w:before="0" w:after="60"/>
+              <w:keepNext/>
+              <w:jc w:val="end"/>
+            </w:pPr>
+            <w:r>
+              <w:rPr>
+                <w:rFonts w:ascii="Calibri" w:hAnsi="Calibri"/>
+                <w:sz w:val="20"/>
+              </w:rPr>
+              <w:t xml:space="default">14.8</w:t>
+            </w:r>
+          </w:p>
+        </w:tc>
+        <w:tc>
+          <w:tcPr>
+            <w:tcBorders>
+              <w:top w:val="single" w:space="0" w:color="D3D3D3"/>
+              <w:bottom w:val="single" w:space="0" w:color="D3D3D3"/>
+              <w:start w:val="single" w:space="0" w:color="D3D3D3"/>
+              <w:end w:val="single" w:space="0" w:color="D3D3D3"/>
+            </w:tcBorders>
+          </w:tcPr>
+          <w:p>
+            <w:pPr>
+              <w:spacing w:before="0" w:after="60"/>
+              <w:keepNext/>
+              <w:jc w:val="end"/>
+            </w:pPr>
+            <w:r>
+              <w:rPr>
+                <w:rFonts w:ascii="Calibri" w:hAnsi="Calibri"/>
+                <w:sz w:val="20"/>
+              </w:rPr>
+              <w:t xml:space="default">9.097278</w:t>
+            </w:r>
+          </w:p>
+        </w:tc>
+        <w:tc>
+          <w:tcPr>
+            <w:tcBorders>
+              <w:top w:val="single" w:space="0" w:color="D3D3D3"/>
+              <w:bottom w:val="single" w:space="0" w:color="D3D3D3"/>
+              <w:start w:val="single" w:space="0" w:color="D3D3D3"/>
+              <w:end w:val="single" w:space="0" w:color="D3D3D3"/>
+            </w:tcBorders>
+          </w:tcPr>
+          <w:p>
+            <w:pPr>
+              <w:spacing w:before="0" w:after="60"/>
+              <w:keepNext/>
+              <w:jc w:val="end"/>
+            </w:pPr>
+            <w:r>
+              <w:rPr>
+                <w:rFonts w:ascii="Calibri" w:hAnsi="Calibri"/>
+                <w:sz w:val="20"/>
+              </w:rPr>
+              <w:t xml:space="default">0.6</w:t>
             </w:r>
           </w:p>
         </w:tc>
@@ -6037,7 +6037,7 @@
                 <w:rFonts w:ascii="Calibri" w:hAnsi="Calibri"/>
                 <w:sz w:val="20"/>
               </w:rPr>
-              <w:t xml:space="default">28.7</w:t>
+              <w:t xml:space="default">29.6</w:t>
             </w:r>
           </w:p>
         </w:tc>
@@ -6407,7 +6407,7 @@
                 <w:rFonts w:ascii="Calibri" w:hAnsi="Calibri"/>
                 <w:sz w:val="20"/>
               </w:rPr>
-              <w:t xml:space="default">79.735677</w:t>
+              <w:t xml:space="default">79.709459</w:t>
             </w:r>
           </w:p>
         </w:tc>
@@ -6455,7 +6455,7 @@
                 <w:rFonts w:ascii="Calibri" w:hAnsi="Calibri"/>
                 <w:sz w:val="20"/>
               </w:rPr>
-              <w:t xml:space="default">-207.0</w:t>
+              <w:t xml:space="default">-207.1</w:t>
             </w:r>
           </w:p>
         </w:tc>
@@ -6810,7 +6810,7 @@
                 <w:rFonts w:ascii="Calibri" w:hAnsi="Calibri"/>
                 <w:sz w:val="20"/>
               </w:rPr>
-              <w:t xml:space="default">0.96</w:t>
+              <w:t xml:space="default">0.97</w:t>
             </w:r>
           </w:p>
         </w:tc>
@@ -6858,79 +6858,79 @@
                 <w:rFonts w:ascii="Calibri" w:hAnsi="Calibri"/>
                 <w:sz w:val="20"/>
               </w:rPr>
-              <w:t xml:space="default">15.2</w:t>
-            </w:r>
-          </w:p>
-        </w:tc>
-        <w:tc>
-          <w:tcPr>
-            <w:tcBorders>
-              <w:top w:val="single" w:space="0" w:color="D3D3D3"/>
-              <w:bottom w:val="single" w:space="0" w:color="D3D3D3"/>
-              <w:start w:val="single" w:space="0" w:color="D3D3D3"/>
-              <w:end w:val="single" w:space="0" w:color="D3D3D3"/>
-            </w:tcBorders>
-          </w:tcPr>
-          <w:p>
-            <w:pPr>
-              <w:spacing w:before="0" w:after="60"/>
-              <w:keepNext/>
-              <w:jc w:val="end"/>
-            </w:pPr>
-            <w:r>
-              <w:rPr>
-                <w:rFonts w:ascii="Calibri" w:hAnsi="Calibri"/>
-                <w:sz w:val="20"/>
-              </w:rPr>
-              <w:t xml:space="default">9.123072</w:t>
-            </w:r>
-          </w:p>
-        </w:tc>
-        <w:tc>
-          <w:tcPr>
-            <w:tcBorders>
-              <w:top w:val="single" w:space="0" w:color="D3D3D3"/>
-              <w:bottom w:val="single" w:space="0" w:color="D3D3D3"/>
-              <w:start w:val="single" w:space="0" w:color="D3D3D3"/>
-              <w:end w:val="single" w:space="0" w:color="D3D3D3"/>
-            </w:tcBorders>
-          </w:tcPr>
-          <w:p>
-            <w:pPr>
-              <w:spacing w:before="0" w:after="60"/>
-              <w:keepNext/>
-              <w:jc w:val="end"/>
-            </w:pPr>
-            <w:r>
-              <w:rPr>
-                <w:rFonts w:ascii="Calibri" w:hAnsi="Calibri"/>
-                <w:sz w:val="20"/>
-              </w:rPr>
-              <w:t xml:space="default">2.4</w:t>
-            </w:r>
-          </w:p>
-        </w:tc>
-        <w:tc>
-          <w:tcPr>
-            <w:tcBorders>
-              <w:top w:val="single" w:space="0" w:color="D3D3D3"/>
-              <w:bottom w:val="single" w:space="0" w:color="D3D3D3"/>
-              <w:start w:val="single" w:space="0" w:color="D3D3D3"/>
-              <w:end w:val="single" w:space="0" w:color="D3D3D3"/>
-            </w:tcBorders>
-          </w:tcPr>
-          <w:p>
-            <w:pPr>
-              <w:spacing w:before="0" w:after="60"/>
-              <w:keepNext/>
-              <w:jc w:val="end"/>
-            </w:pPr>
-            <w:r>
-              <w:rPr>
-                <w:rFonts w:ascii="Calibri" w:hAnsi="Calibri"/>
-                <w:sz w:val="20"/>
-              </w:rPr>
-              <w:t xml:space="default">-27.0</w:t>
+              <w:t xml:space="default">15.1</w:t>
+            </w:r>
+          </w:p>
+        </w:tc>
+        <w:tc>
+          <w:tcPr>
+            <w:tcBorders>
+              <w:top w:val="single" w:space="0" w:color="D3D3D3"/>
+              <w:bottom w:val="single" w:space="0" w:color="D3D3D3"/>
+              <w:start w:val="single" w:space="0" w:color="D3D3D3"/>
+              <w:end w:val="single" w:space="0" w:color="D3D3D3"/>
+            </w:tcBorders>
+          </w:tcPr>
+          <w:p>
+            <w:pPr>
+              <w:spacing w:before="0" w:after="60"/>
+              <w:keepNext/>
+              <w:jc w:val="end"/>
+            </w:pPr>
+            <w:r>
+              <w:rPr>
+                <w:rFonts w:ascii="Calibri" w:hAnsi="Calibri"/>
+                <w:sz w:val="20"/>
+              </w:rPr>
+              <w:t xml:space="default">10.610295</w:t>
+            </w:r>
+          </w:p>
+        </w:tc>
+        <w:tc>
+          <w:tcPr>
+            <w:tcBorders>
+              <w:top w:val="single" w:space="0" w:color="D3D3D3"/>
+              <w:bottom w:val="single" w:space="0" w:color="D3D3D3"/>
+              <w:start w:val="single" w:space="0" w:color="D3D3D3"/>
+              <w:end w:val="single" w:space="0" w:color="D3D3D3"/>
+            </w:tcBorders>
+          </w:tcPr>
+          <w:p>
+            <w:pPr>
+              <w:spacing w:before="0" w:after="60"/>
+              <w:keepNext/>
+              <w:jc w:val="end"/>
+            </w:pPr>
+            <w:r>
+              <w:rPr>
+                <w:rFonts w:ascii="Calibri" w:hAnsi="Calibri"/>
+                <w:sz w:val="20"/>
+              </w:rPr>
+              <w:t xml:space="default">2.7</w:t>
+            </w:r>
+          </w:p>
+        </w:tc>
+        <w:tc>
+          <w:tcPr>
+            <w:tcBorders>
+              <w:top w:val="single" w:space="0" w:color="D3D3D3"/>
+              <w:bottom w:val="single" w:space="0" w:color="D3D3D3"/>
+              <w:start w:val="single" w:space="0" w:color="D3D3D3"/>
+              <w:end w:val="single" w:space="0" w:color="D3D3D3"/>
+            </w:tcBorders>
+          </w:tcPr>
+          <w:p>
+            <w:pPr>
+              <w:spacing w:before="0" w:after="60"/>
+              <w:keepNext/>
+              <w:jc w:val="end"/>
+            </w:pPr>
+            <w:r>
+              <w:rPr>
+                <w:rFonts w:ascii="Calibri" w:hAnsi="Calibri"/>
+                <w:sz w:val="20"/>
+              </w:rPr>
+              <w:t xml:space="default">-26.4</w:t>
             </w:r>
           </w:p>
         </w:tc>
@@ -7324,7 +7324,7 @@
                 <w:rFonts w:ascii="Calibri" w:hAnsi="Calibri"/>
                 <w:sz w:val="20"/>
               </w:rPr>
-              <w:t xml:space="default">80.888555</w:t>
+              <w:t xml:space="default">80.833437</w:t>
             </w:r>
           </w:p>
         </w:tc>
@@ -7727,151 +7727,151 @@
                 <w:rFonts w:ascii="Calibri" w:hAnsi="Calibri"/>
                 <w:sz w:val="20"/>
               </w:rPr>
-              <w:t xml:space="default">0.95</w:t>
-            </w:r>
-          </w:p>
-        </w:tc>
-        <w:tc>
-          <w:tcPr>
-            <w:tcBorders>
-              <w:top w:val="single" w:space="0" w:color="D3D3D3"/>
-              <w:bottom w:val="single" w:space="0" w:color="D3D3D3"/>
-              <w:start w:val="single" w:space="0" w:color="D3D3D3"/>
-              <w:end w:val="single" w:space="0" w:color="D3D3D3"/>
-            </w:tcBorders>
-          </w:tcPr>
-          <w:p>
-            <w:pPr>
-              <w:spacing w:before="0" w:after="60"/>
-              <w:keepNext/>
-              <w:jc w:val="end"/>
-            </w:pPr>
-            <w:r>
-              <w:rPr>
-                <w:rFonts w:ascii="Calibri" w:hAnsi="Calibri"/>
-                <w:sz w:val="20"/>
-              </w:rPr>
-              <w:t xml:space="default">9.6</w:t>
-            </w:r>
-          </w:p>
-        </w:tc>
-        <w:tc>
-          <w:tcPr>
-            <w:tcBorders>
-              <w:top w:val="single" w:space="0" w:color="D3D3D3"/>
-              <w:bottom w:val="single" w:space="0" w:color="D3D3D3"/>
-              <w:start w:val="single" w:space="0" w:color="D3D3D3"/>
-              <w:end w:val="single" w:space="0" w:color="D3D3D3"/>
-            </w:tcBorders>
-          </w:tcPr>
-          <w:p>
-            <w:pPr>
-              <w:spacing w:before="0" w:after="60"/>
-              <w:keepNext/>
-              <w:jc w:val="end"/>
-            </w:pPr>
-            <w:r>
-              <w:rPr>
-                <w:rFonts w:ascii="Calibri" w:hAnsi="Calibri"/>
-                <w:sz w:val="20"/>
-              </w:rPr>
-              <w:t xml:space="default">16.3</w:t>
-            </w:r>
-          </w:p>
-        </w:tc>
-        <w:tc>
-          <w:tcPr>
-            <w:tcBorders>
-              <w:top w:val="single" w:space="0" w:color="D3D3D3"/>
-              <w:bottom w:val="single" w:space="0" w:color="D3D3D3"/>
-              <w:start w:val="single" w:space="0" w:color="D3D3D3"/>
-              <w:end w:val="single" w:space="0" w:color="D3D3D3"/>
-            </w:tcBorders>
-          </w:tcPr>
-          <w:p>
-            <w:pPr>
-              <w:spacing w:before="0" w:after="60"/>
-              <w:keepNext/>
-              <w:jc w:val="end"/>
-            </w:pPr>
-            <w:r>
-              <w:rPr>
-                <w:rFonts w:ascii="Calibri" w:hAnsi="Calibri"/>
-                <w:sz w:val="20"/>
-              </w:rPr>
-              <w:t xml:space="default">6.632984</w:t>
-            </w:r>
-          </w:p>
-        </w:tc>
-        <w:tc>
-          <w:tcPr>
-            <w:tcBorders>
-              <w:top w:val="single" w:space="0" w:color="D3D3D3"/>
-              <w:bottom w:val="single" w:space="0" w:color="D3D3D3"/>
-              <w:start w:val="single" w:space="0" w:color="D3D3D3"/>
-              <w:end w:val="single" w:space="0" w:color="D3D3D3"/>
-            </w:tcBorders>
-          </w:tcPr>
-          <w:p>
-            <w:pPr>
-              <w:spacing w:before="0" w:after="60"/>
-              <w:keepNext/>
-              <w:jc w:val="end"/>
-            </w:pPr>
-            <w:r>
-              <w:rPr>
-                <w:rFonts w:ascii="Calibri" w:hAnsi="Calibri"/>
-                <w:sz w:val="20"/>
-              </w:rPr>
-              <w:t xml:space="default">0.4</w:t>
-            </w:r>
-          </w:p>
-        </w:tc>
-        <w:tc>
-          <w:tcPr>
-            <w:tcBorders>
-              <w:top w:val="single" w:space="0" w:color="D3D3D3"/>
-              <w:bottom w:val="single" w:space="0" w:color="D3D3D3"/>
-              <w:start w:val="single" w:space="0" w:color="D3D3D3"/>
-              <w:end w:val="single" w:space="0" w:color="D3D3D3"/>
-            </w:tcBorders>
-          </w:tcPr>
-          <w:p>
-            <w:pPr>
-              <w:spacing w:before="0" w:after="60"/>
-              <w:keepNext/>
-              <w:jc w:val="end"/>
-            </w:pPr>
-            <w:r>
-              <w:rPr>
-                <w:rFonts w:ascii="Calibri" w:hAnsi="Calibri"/>
-                <w:sz w:val="20"/>
-              </w:rPr>
-              <w:t xml:space="default">-31.7</w:t>
-            </w:r>
-          </w:p>
-        </w:tc>
-        <w:tc>
-          <w:tcPr>
-            <w:tcBorders>
-              <w:top w:val="single" w:space="0" w:color="D3D3D3"/>
-              <w:bottom w:val="single" w:space="0" w:color="D3D3D3"/>
-              <w:start w:val="single" w:space="0" w:color="D3D3D3"/>
-              <w:end w:val="single" w:space="0" w:color="D3D3D3"/>
-            </w:tcBorders>
-          </w:tcPr>
-          <w:p>
-            <w:pPr>
-              <w:spacing w:before="0" w:after="60"/>
-              <w:keepNext/>
-              <w:jc w:val="end"/>
-            </w:pPr>
-            <w:r>
-              <w:rPr>
-                <w:rFonts w:ascii="Calibri" w:hAnsi="Calibri"/>
-                <w:sz w:val="20"/>
-              </w:rPr>
-              <w:t xml:space="default">32.5</w:t>
+              <w:t xml:space="default">0.96</w:t>
+            </w:r>
+          </w:p>
+        </w:tc>
+        <w:tc>
+          <w:tcPr>
+            <w:tcBorders>
+              <w:top w:val="single" w:space="0" w:color="D3D3D3"/>
+              <w:bottom w:val="single" w:space="0" w:color="D3D3D3"/>
+              <w:start w:val="single" w:space="0" w:color="D3D3D3"/>
+              <w:end w:val="single" w:space="0" w:color="D3D3D3"/>
+            </w:tcBorders>
+          </w:tcPr>
+          <w:p>
+            <w:pPr>
+              <w:spacing w:before="0" w:after="60"/>
+              <w:keepNext/>
+              <w:jc w:val="end"/>
+            </w:pPr>
+            <w:r>
+              <w:rPr>
+                <w:rFonts w:ascii="Calibri" w:hAnsi="Calibri"/>
+                <w:sz w:val="20"/>
+              </w:rPr>
+              <w:t xml:space="default">9.8</w:t>
+            </w:r>
+          </w:p>
+        </w:tc>
+        <w:tc>
+          <w:tcPr>
+            <w:tcBorders>
+              <w:top w:val="single" w:space="0" w:color="D3D3D3"/>
+              <w:bottom w:val="single" w:space="0" w:color="D3D3D3"/>
+              <w:start w:val="single" w:space="0" w:color="D3D3D3"/>
+              <w:end w:val="single" w:space="0" w:color="D3D3D3"/>
+            </w:tcBorders>
+          </w:tcPr>
+          <w:p>
+            <w:pPr>
+              <w:spacing w:before="0" w:after="60"/>
+              <w:keepNext/>
+              <w:jc w:val="end"/>
+            </w:pPr>
+            <w:r>
+              <w:rPr>
+                <w:rFonts w:ascii="Calibri" w:hAnsi="Calibri"/>
+                <w:sz w:val="20"/>
+              </w:rPr>
+              <w:t xml:space="default">16.0</w:t>
+            </w:r>
+          </w:p>
+        </w:tc>
+        <w:tc>
+          <w:tcPr>
+            <w:tcBorders>
+              <w:top w:val="single" w:space="0" w:color="D3D3D3"/>
+              <w:bottom w:val="single" w:space="0" w:color="D3D3D3"/>
+              <w:start w:val="single" w:space="0" w:color="D3D3D3"/>
+              <w:end w:val="single" w:space="0" w:color="D3D3D3"/>
+            </w:tcBorders>
+          </w:tcPr>
+          <w:p>
+            <w:pPr>
+              <w:spacing w:before="0" w:after="60"/>
+              <w:keepNext/>
+              <w:jc w:val="end"/>
+            </w:pPr>
+            <w:r>
+              <w:rPr>
+                <w:rFonts w:ascii="Calibri" w:hAnsi="Calibri"/>
+                <w:sz w:val="20"/>
+              </w:rPr>
+              <w:t xml:space="default">7.548248</w:t>
+            </w:r>
+          </w:p>
+        </w:tc>
+        <w:tc>
+          <w:tcPr>
+            <w:tcBorders>
+              <w:top w:val="single" w:space="0" w:color="D3D3D3"/>
+              <w:bottom w:val="single" w:space="0" w:color="D3D3D3"/>
+              <w:start w:val="single" w:space="0" w:color="D3D3D3"/>
+              <w:end w:val="single" w:space="0" w:color="D3D3D3"/>
+            </w:tcBorders>
+          </w:tcPr>
+          <w:p>
+            <w:pPr>
+              <w:spacing w:before="0" w:after="60"/>
+              <w:keepNext/>
+              <w:jc w:val="end"/>
+            </w:pPr>
+            <w:r>
+              <w:rPr>
+                <w:rFonts w:ascii="Calibri" w:hAnsi="Calibri"/>
+                <w:sz w:val="20"/>
+              </w:rPr>
+              <w:t xml:space="default">0.7</w:t>
+            </w:r>
+          </w:p>
+        </w:tc>
+        <w:tc>
+          <w:tcPr>
+            <w:tcBorders>
+              <w:top w:val="single" w:space="0" w:color="D3D3D3"/>
+              <w:bottom w:val="single" w:space="0" w:color="D3D3D3"/>
+              <w:start w:val="single" w:space="0" w:color="D3D3D3"/>
+              <w:end w:val="single" w:space="0" w:color="D3D3D3"/>
+            </w:tcBorders>
+          </w:tcPr>
+          <w:p>
+            <w:pPr>
+              <w:spacing w:before="0" w:after="60"/>
+              <w:keepNext/>
+              <w:jc w:val="end"/>
+            </w:pPr>
+            <w:r>
+              <w:rPr>
+                <w:rFonts w:ascii="Calibri" w:hAnsi="Calibri"/>
+                <w:sz w:val="20"/>
+              </w:rPr>
+              <w:t xml:space="default">-30.7</w:t>
+            </w:r>
+          </w:p>
+        </w:tc>
+        <w:tc>
+          <w:tcPr>
+            <w:tcBorders>
+              <w:top w:val="single" w:space="0" w:color="D3D3D3"/>
+              <w:bottom w:val="single" w:space="0" w:color="D3D3D3"/>
+              <w:start w:val="single" w:space="0" w:color="D3D3D3"/>
+              <w:end w:val="single" w:space="0" w:color="D3D3D3"/>
+            </w:tcBorders>
+          </w:tcPr>
+          <w:p>
+            <w:pPr>
+              <w:spacing w:before="0" w:after="60"/>
+              <w:keepNext/>
+              <w:jc w:val="end"/>
+            </w:pPr>
+            <w:r>
+              <w:rPr>
+                <w:rFonts w:ascii="Calibri" w:hAnsi="Calibri"/>
+                <w:sz w:val="20"/>
+              </w:rPr>
+              <w:t xml:space="default">32.1</w:t>
             </w:r>
           </w:p>
         </w:tc>
@@ -8217,103 +8217,103 @@
                 <w:rFonts w:ascii="Calibri" w:hAnsi="Calibri"/>
                 <w:sz w:val="20"/>
               </w:rPr>
-              <w:t xml:space="default">97.8</w:t>
-            </w:r>
-          </w:p>
-        </w:tc>
-        <w:tc>
-          <w:tcPr>
-            <w:tcBorders>
-              <w:top w:val="single" w:space="0" w:color="D3D3D3"/>
-              <w:bottom w:val="single" w:space="0" w:color="D3D3D3"/>
-              <w:start w:val="single" w:space="0" w:color="D3D3D3"/>
-              <w:end w:val="single" w:space="0" w:color="D3D3D3"/>
-            </w:tcBorders>
-          </w:tcPr>
-          <w:p>
-            <w:pPr>
-              <w:spacing w:before="0" w:after="60"/>
-              <w:keepNext/>
-              <w:jc w:val="end"/>
-            </w:pPr>
-            <w:r>
-              <w:rPr>
-                <w:rFonts w:ascii="Calibri" w:hAnsi="Calibri"/>
-                <w:sz w:val="20"/>
-              </w:rPr>
-              <w:t xml:space="default">76.449513</w:t>
-            </w:r>
-          </w:p>
-        </w:tc>
-        <w:tc>
-          <w:tcPr>
-            <w:tcBorders>
-              <w:top w:val="single" w:space="0" w:color="D3D3D3"/>
-              <w:bottom w:val="single" w:space="0" w:color="D3D3D3"/>
-              <w:start w:val="single" w:space="0" w:color="D3D3D3"/>
-              <w:end w:val="single" w:space="0" w:color="D3D3D3"/>
-            </w:tcBorders>
-          </w:tcPr>
-          <w:p>
-            <w:pPr>
-              <w:spacing w:before="0" w:after="60"/>
-              <w:keepNext/>
-              <w:jc w:val="end"/>
-            </w:pPr>
-            <w:r>
-              <w:rPr>
-                <w:rFonts w:ascii="Calibri" w:hAnsi="Calibri"/>
-                <w:sz w:val="20"/>
-              </w:rPr>
-              <w:t xml:space="default">-4.9</w:t>
-            </w:r>
-          </w:p>
-        </w:tc>
-        <w:tc>
-          <w:tcPr>
-            <w:tcBorders>
-              <w:top w:val="single" w:space="0" w:color="D3D3D3"/>
-              <w:bottom w:val="single" w:space="0" w:color="D3D3D3"/>
-              <w:start w:val="single" w:space="0" w:color="D3D3D3"/>
-              <w:end w:val="single" w:space="0" w:color="D3D3D3"/>
-            </w:tcBorders>
-          </w:tcPr>
-          <w:p>
-            <w:pPr>
-              <w:spacing w:before="0" w:after="60"/>
-              <w:keepNext/>
-              <w:jc w:val="end"/>
-            </w:pPr>
-            <w:r>
-              <w:rPr>
-                <w:rFonts w:ascii="Calibri" w:hAnsi="Calibri"/>
-                <w:sz w:val="20"/>
-              </w:rPr>
-              <w:t xml:space="default">-196.8</w:t>
-            </w:r>
-          </w:p>
-        </w:tc>
-        <w:tc>
-          <w:tcPr>
-            <w:tcBorders>
-              <w:top w:val="single" w:space="0" w:color="D3D3D3"/>
-              <w:bottom w:val="single" w:space="0" w:color="D3D3D3"/>
-              <w:start w:val="single" w:space="0" w:color="D3D3D3"/>
-              <w:end w:val="single" w:space="0" w:color="D3D3D3"/>
-            </w:tcBorders>
-          </w:tcPr>
-          <w:p>
-            <w:pPr>
-              <w:spacing w:before="0" w:after="60"/>
-              <w:keepNext/>
-              <w:jc w:val="end"/>
-            </w:pPr>
-            <w:r>
-              <w:rPr>
-                <w:rFonts w:ascii="Calibri" w:hAnsi="Calibri"/>
-                <w:sz w:val="20"/>
-              </w:rPr>
-              <w:t xml:space="default">187.1</w:t>
+              <w:t xml:space="default">97.9</w:t>
+            </w:r>
+          </w:p>
+        </w:tc>
+        <w:tc>
+          <w:tcPr>
+            <w:tcBorders>
+              <w:top w:val="single" w:space="0" w:color="D3D3D3"/>
+              <w:bottom w:val="single" w:space="0" w:color="D3D3D3"/>
+              <w:start w:val="single" w:space="0" w:color="D3D3D3"/>
+              <w:end w:val="single" w:space="0" w:color="D3D3D3"/>
+            </w:tcBorders>
+          </w:tcPr>
+          <w:p>
+            <w:pPr>
+              <w:spacing w:before="0" w:after="60"/>
+              <w:keepNext/>
+              <w:jc w:val="end"/>
+            </w:pPr>
+            <w:r>
+              <w:rPr>
+                <w:rFonts w:ascii="Calibri" w:hAnsi="Calibri"/>
+                <w:sz w:val="20"/>
+              </w:rPr>
+              <w:t xml:space="default">76.255190</w:t>
+            </w:r>
+          </w:p>
+        </w:tc>
+        <w:tc>
+          <w:tcPr>
+            <w:tcBorders>
+              <w:top w:val="single" w:space="0" w:color="D3D3D3"/>
+              <w:bottom w:val="single" w:space="0" w:color="D3D3D3"/>
+              <w:start w:val="single" w:space="0" w:color="D3D3D3"/>
+              <w:end w:val="single" w:space="0" w:color="D3D3D3"/>
+            </w:tcBorders>
+          </w:tcPr>
+          <w:p>
+            <w:pPr>
+              <w:spacing w:before="0" w:after="60"/>
+              <w:keepNext/>
+              <w:jc w:val="end"/>
+            </w:pPr>
+            <w:r>
+              <w:rPr>
+                <w:rFonts w:ascii="Calibri" w:hAnsi="Calibri"/>
+                <w:sz w:val="20"/>
+              </w:rPr>
+              <w:t xml:space="default">-5.0</w:t>
+            </w:r>
+          </w:p>
+        </w:tc>
+        <w:tc>
+          <w:tcPr>
+            <w:tcBorders>
+              <w:top w:val="single" w:space="0" w:color="D3D3D3"/>
+              <w:bottom w:val="single" w:space="0" w:color="D3D3D3"/>
+              <w:start w:val="single" w:space="0" w:color="D3D3D3"/>
+              <w:end w:val="single" w:space="0" w:color="D3D3D3"/>
+            </w:tcBorders>
+          </w:tcPr>
+          <w:p>
+            <w:pPr>
+              <w:spacing w:before="0" w:after="60"/>
+              <w:keepNext/>
+              <w:jc w:val="end"/>
+            </w:pPr>
+            <w:r>
+              <w:rPr>
+                <w:rFonts w:ascii="Calibri" w:hAnsi="Calibri"/>
+                <w:sz w:val="20"/>
+              </w:rPr>
+              <w:t xml:space="default">-196.9</w:t>
+            </w:r>
+          </w:p>
+        </w:tc>
+        <w:tc>
+          <w:tcPr>
+            <w:tcBorders>
+              <w:top w:val="single" w:space="0" w:color="D3D3D3"/>
+              <w:bottom w:val="single" w:space="0" w:color="D3D3D3"/>
+              <w:start w:val="single" w:space="0" w:color="D3D3D3"/>
+              <w:end w:val="single" w:space="0" w:color="D3D3D3"/>
+            </w:tcBorders>
+          </w:tcPr>
+          <w:p>
+            <w:pPr>
+              <w:spacing w:before="0" w:after="60"/>
+              <w:keepNext/>
+              <w:jc w:val="end"/>
+            </w:pPr>
+            <w:r>
+              <w:rPr>
+                <w:rFonts w:ascii="Calibri" w:hAnsi="Calibri"/>
+                <w:sz w:val="20"/>
+              </w:rPr>
+              <w:t xml:space="default">187.0</w:t>
             </w:r>
           </w:p>
         </w:tc>

</xml_diff>